<commit_message>
Fixed video link in interest.htm
</commit_message>
<xml_diff>
--- a/Documentation/BlueSpringsHotel_Testing.docx
+++ b/Documentation/BlueSpringsHotel_Testing.docx
@@ -114,6 +114,9 @@
             <w:pPr>
               <w:cnfStyle w:val="000000100000" w:firstRow="0" w:lastRow="0" w:firstColumn="0" w:lastColumn="0" w:oddVBand="0" w:evenVBand="0" w:oddHBand="1" w:evenHBand="0" w:firstRowFirstColumn="0" w:firstRowLastColumn="0" w:lastRowFirstColumn="0" w:lastRowLastColumn="0"/>
             </w:pPr>
+            <w:r>
+              <w:t>No broken image links, all hyperlinks work</w:t>
+            </w:r>
           </w:p>
         </w:tc>
         <w:tc>
@@ -124,6 +127,9 @@
             <w:pPr>
               <w:cnfStyle w:val="000000100000" w:firstRow="0" w:lastRow="0" w:firstColumn="0" w:lastColumn="0" w:oddVBand="0" w:evenVBand="0" w:oddHBand="1" w:evenHBand="0" w:firstRowFirstColumn="0" w:firstRowLastColumn="0" w:lastRowFirstColumn="0" w:lastRowLastColumn="0"/>
             </w:pPr>
+            <w:r>
+              <w:t>Y</w:t>
+            </w:r>
           </w:p>
         </w:tc>
       </w:tr>
@@ -150,6 +156,9 @@
             <w:pPr>
               <w:cnfStyle w:val="000000010000" w:firstRow="0" w:lastRow="0" w:firstColumn="0" w:lastColumn="0" w:oddVBand="0" w:evenVBand="0" w:oddHBand="0" w:evenHBand="1" w:firstRowFirstColumn="0" w:firstRowLastColumn="0" w:lastRowFirstColumn="0" w:lastRowLastColumn="0"/>
             </w:pPr>
+            <w:r>
+              <w:t>Display works, hyperlink works, navbar works</w:t>
+            </w:r>
           </w:p>
         </w:tc>
         <w:tc>
@@ -160,6 +169,9 @@
             <w:pPr>
               <w:cnfStyle w:val="000000010000" w:firstRow="0" w:lastRow="0" w:firstColumn="0" w:lastColumn="0" w:oddVBand="0" w:evenVBand="0" w:oddHBand="0" w:evenHBand="1" w:firstRowFirstColumn="0" w:firstRowLastColumn="0" w:lastRowFirstColumn="0" w:lastRowLastColumn="0"/>
             </w:pPr>
+            <w:r>
+              <w:t>Y</w:t>
+            </w:r>
           </w:p>
         </w:tc>
       </w:tr>
@@ -186,6 +198,9 @@
             <w:pPr>
               <w:cnfStyle w:val="000000100000" w:firstRow="0" w:lastRow="0" w:firstColumn="0" w:lastColumn="0" w:oddVBand="0" w:evenVBand="0" w:oddHBand="1" w:evenHBand="0" w:firstRowFirstColumn="0" w:firstRowLastColumn="0" w:lastRowFirstColumn="0" w:lastRowLastColumn="0"/>
             </w:pPr>
+            <w:r>
+              <w:t>All staff members present, all popups work, navbar works</w:t>
+            </w:r>
           </w:p>
         </w:tc>
         <w:tc>
@@ -196,6 +211,9 @@
             <w:pPr>
               <w:cnfStyle w:val="000000100000" w:firstRow="0" w:lastRow="0" w:firstColumn="0" w:lastColumn="0" w:oddVBand="0" w:evenVBand="0" w:oddHBand="1" w:evenHBand="0" w:firstRowFirstColumn="0" w:firstRowLastColumn="0" w:lastRowFirstColumn="0" w:lastRowLastColumn="0"/>
             </w:pPr>
+            <w:r>
+              <w:t>Y</w:t>
+            </w:r>
           </w:p>
         </w:tc>
       </w:tr>
@@ -222,6 +240,9 @@
             <w:pPr>
               <w:cnfStyle w:val="000000010000" w:firstRow="0" w:lastRow="0" w:firstColumn="0" w:lastColumn="0" w:oddVBand="0" w:evenVBand="0" w:oddHBand="0" w:evenHBand="1" w:firstRowFirstColumn="0" w:firstRowLastColumn="0" w:lastRowFirstColumn="0" w:lastRowLastColumn="0"/>
             </w:pPr>
+            <w:r>
+              <w:t>Information displays correctly, embedded google map works, link works</w:t>
+            </w:r>
           </w:p>
         </w:tc>
         <w:tc>
@@ -232,6 +253,9 @@
             <w:pPr>
               <w:cnfStyle w:val="000000010000" w:firstRow="0" w:lastRow="0" w:firstColumn="0" w:lastColumn="0" w:oddVBand="0" w:evenVBand="0" w:oddHBand="0" w:evenHBand="1" w:firstRowFirstColumn="0" w:firstRowLastColumn="0" w:lastRowFirstColumn="0" w:lastRowLastColumn="0"/>
             </w:pPr>
+            <w:r>
+              <w:t>Y</w:t>
+            </w:r>
           </w:p>
         </w:tc>
       </w:tr>
@@ -521,6 +545,7 @@
         <w:rPr>
           <w:caps/>
         </w:rPr>
+        <w:lastRenderedPageBreak/>
         <w:br w:type="page"/>
       </w:r>
     </w:p>
@@ -1111,6 +1136,9 @@
       <w:pStyle w:val="Header"/>
     </w:pPr>
     <w:r>
+      <w:rPr>
+        <w:noProof/>
+      </w:rPr>
       <mc:AlternateContent>
         <mc:Choice Requires="wps">
           <w:drawing>
@@ -1234,6 +1262,9 @@
       <w:pStyle w:val="Header"/>
     </w:pPr>
     <w:r>
+      <w:rPr>
+        <w:noProof/>
+      </w:rPr>
       <mc:AlternateContent>
         <mc:Choice Requires="wps">
           <w:drawing>
@@ -1357,6 +1388,9 @@
       <w:pStyle w:val="Header"/>
     </w:pPr>
     <w:r>
+      <w:rPr>
+        <w:noProof/>
+      </w:rPr>
       <mc:AlternateContent>
         <mc:Choice Requires="wps">
           <w:drawing>
@@ -1470,6 +1504,9 @@
       </mc:AlternateContent>
     </w:r>
     <w:r>
+      <w:rPr>
+        <w:noProof/>
+      </w:rPr>
       <w:drawing>
         <wp:inline distT="0" distB="0" distL="0" distR="0" wp14:anchorId="6FE85000" wp14:editId="3E51FB86">
           <wp:extent cx="819150" cy="819150"/>
@@ -3569,34 +3606,6 @@
 </file>
 
 <file path=customXml/item1.xml><?xml version="1.0" encoding="utf-8"?>
-<?mso-contentType ?>
-<FormTemplates xmlns="http://schemas.microsoft.com/sharepoint/v3/contenttype/forms">
-  <Display>DocumentLibraryForm</Display>
-  <Edit>DocumentLibraryForm</Edit>
-  <New>DocumentLibraryForm</New>
-</FormTemplates>
-</file>
-
-<file path=customXml/item2.xml><?xml version="1.0" encoding="utf-8"?>
-<p:properties xmlns:p="http://schemas.microsoft.com/office/2006/metadata/properties" xmlns:xsi="http://www.w3.org/2001/XMLSchema-instance" xmlns:pc="http://schemas.microsoft.com/office/infopath/2007/PartnerControls">
-  <documentManagement>
-    <MediaLengthInSeconds xmlns="74e575ec-44d9-47a4-ba1b-6ff4edd58a01" xsi:nil="true"/>
-    <SharedWithUsers xmlns="b4b8d115-9a68-473d-91cb-4bf0d85fa27c">
-      <UserInfo>
-        <DisplayName/>
-        <AccountId xsi:nil="true"/>
-        <AccountType/>
-      </UserInfo>
-    </SharedWithUsers>
-    <TaxCatchAll xmlns="b4b8d115-9a68-473d-91cb-4bf0d85fa27c" xsi:nil="true"/>
-    <lcf76f155ced4ddcb4097134ff3c332f xmlns="74e575ec-44d9-47a4-ba1b-6ff4edd58a01">
-      <Terms xmlns="http://schemas.microsoft.com/office/infopath/2007/PartnerControls"/>
-    </lcf76f155ced4ddcb4097134ff3c332f>
-  </documentManagement>
-</p:properties>
-</file>
-
-<file path=customXml/item3.xml><?xml version="1.0" encoding="utf-8"?>
 <ct:contentTypeSchema xmlns:ct="http://schemas.microsoft.com/office/2006/metadata/contentType" xmlns:ma="http://schemas.microsoft.com/office/2006/metadata/properties/metaAttributes" ct:_="" ma:_="" ma:contentTypeName="Document" ma:contentTypeID="0x0101006A890B377B9AAE46A481A206C5DFAFCC" ma:contentTypeVersion="16" ma:contentTypeDescription="Create a new document." ma:contentTypeScope="" ma:versionID="6227233d457a0a19eb9440ff077bab31">
   <xsd:schema xmlns:xsd="http://www.w3.org/2001/XMLSchema" xmlns:xs="http://www.w3.org/2001/XMLSchema" xmlns:p="http://schemas.microsoft.com/office/2006/metadata/properties" xmlns:ns2="74e575ec-44d9-47a4-ba1b-6ff4edd58a01" xmlns:ns3="b4b8d115-9a68-473d-91cb-4bf0d85fa27c" targetNamespace="http://schemas.microsoft.com/office/2006/metadata/properties" ma:root="true" ma:fieldsID="f3981fe39394e86d88a8615414d7ce26" ns2:_="" ns3:_="">
     <xsd:import namespace="74e575ec-44d9-47a4-ba1b-6ff4edd58a01"/>
@@ -3839,10 +3848,49 @@
 </ct:contentTypeSchema>
 </file>
 
+<file path=customXml/item2.xml><?xml version="1.0" encoding="utf-8"?>
+<p:properties xmlns:p="http://schemas.microsoft.com/office/2006/metadata/properties" xmlns:xsi="http://www.w3.org/2001/XMLSchema-instance" xmlns:pc="http://schemas.microsoft.com/office/infopath/2007/PartnerControls">
+  <documentManagement>
+    <MediaLengthInSeconds xmlns="74e575ec-44d9-47a4-ba1b-6ff4edd58a01" xsi:nil="true"/>
+    <SharedWithUsers xmlns="b4b8d115-9a68-473d-91cb-4bf0d85fa27c">
+      <UserInfo>
+        <DisplayName/>
+        <AccountId xsi:nil="true"/>
+        <AccountType/>
+      </UserInfo>
+    </SharedWithUsers>
+    <TaxCatchAll xmlns="b4b8d115-9a68-473d-91cb-4bf0d85fa27c" xsi:nil="true"/>
+    <lcf76f155ced4ddcb4097134ff3c332f xmlns="74e575ec-44d9-47a4-ba1b-6ff4edd58a01">
+      <Terms xmlns="http://schemas.microsoft.com/office/infopath/2007/PartnerControls"/>
+    </lcf76f155ced4ddcb4097134ff3c332f>
+  </documentManagement>
+</p:properties>
+</file>
+
+<file path=customXml/item3.xml><?xml version="1.0" encoding="utf-8"?>
+<?mso-contentType ?>
+<FormTemplates xmlns="http://schemas.microsoft.com/sharepoint/v3/contenttype/forms">
+  <Display>DocumentLibraryForm</Display>
+  <Edit>DocumentLibraryForm</Edit>
+  <New>DocumentLibraryForm</New>
+</FormTemplates>
+</file>
+
 <file path=customXml/itemProps1.xml><?xml version="1.0" encoding="utf-8"?>
-<ds:datastoreItem xmlns:ds="http://schemas.openxmlformats.org/officeDocument/2006/customXml" ds:itemID="{4BC43CDD-353F-4212-9929-2637624AAD09}">
+<ds:datastoreItem xmlns:ds="http://schemas.openxmlformats.org/officeDocument/2006/customXml" ds:itemID="{37B4FE24-9E31-446D-8795-195402AA3B98}">
   <ds:schemaRefs>
-    <ds:schemaRef ds:uri="http://schemas.microsoft.com/sharepoint/v3/contenttype/forms"/>
+    <ds:schemaRef ds:uri="http://schemas.microsoft.com/office/2006/metadata/contentType"/>
+    <ds:schemaRef ds:uri="http://schemas.microsoft.com/office/2006/metadata/properties/metaAttributes"/>
+    <ds:schemaRef ds:uri="http://www.w3.org/2001/XMLSchema"/>
+    <ds:schemaRef ds:uri="http://schemas.microsoft.com/office/2006/metadata/properties"/>
+    <ds:schemaRef ds:uri="74e575ec-44d9-47a4-ba1b-6ff4edd58a01"/>
+    <ds:schemaRef ds:uri="b4b8d115-9a68-473d-91cb-4bf0d85fa27c"/>
+    <ds:schemaRef ds:uri="http://schemas.microsoft.com/office/2006/documentManagement/types"/>
+    <ds:schemaRef ds:uri="http://schemas.microsoft.com/office/infopath/2007/PartnerControls"/>
+    <ds:schemaRef ds:uri="http://schemas.openxmlformats.org/package/2006/metadata/core-properties"/>
+    <ds:schemaRef ds:uri="http://purl.org/dc/elements/1.1/"/>
+    <ds:schemaRef ds:uri="http://purl.org/dc/terms/"/>
+    <ds:schemaRef ds:uri="http://schemas.microsoft.com/internal/obd"/>
   </ds:schemaRefs>
 </ds:datastoreItem>
 </file>
@@ -3859,20 +3907,9 @@
 </file>
 
 <file path=customXml/itemProps3.xml><?xml version="1.0" encoding="utf-8"?>
-<ds:datastoreItem xmlns:ds="http://schemas.openxmlformats.org/officeDocument/2006/customXml" ds:itemID="{37B4FE24-9E31-446D-8795-195402AA3B98}">
+<ds:datastoreItem xmlns:ds="http://schemas.openxmlformats.org/officeDocument/2006/customXml" ds:itemID="{4BC43CDD-353F-4212-9929-2637624AAD09}">
   <ds:schemaRefs>
-    <ds:schemaRef ds:uri="http://schemas.microsoft.com/office/2006/metadata/contentType"/>
-    <ds:schemaRef ds:uri="http://schemas.microsoft.com/office/2006/metadata/properties/metaAttributes"/>
-    <ds:schemaRef ds:uri="http://www.w3.org/2001/XMLSchema"/>
-    <ds:schemaRef ds:uri="http://schemas.microsoft.com/office/2006/metadata/properties"/>
-    <ds:schemaRef ds:uri="74e575ec-44d9-47a4-ba1b-6ff4edd58a01"/>
-    <ds:schemaRef ds:uri="b4b8d115-9a68-473d-91cb-4bf0d85fa27c"/>
-    <ds:schemaRef ds:uri="http://schemas.microsoft.com/office/2006/documentManagement/types"/>
-    <ds:schemaRef ds:uri="http://schemas.microsoft.com/office/infopath/2007/PartnerControls"/>
-    <ds:schemaRef ds:uri="http://schemas.openxmlformats.org/package/2006/metadata/core-properties"/>
-    <ds:schemaRef ds:uri="http://purl.org/dc/elements/1.1/"/>
-    <ds:schemaRef ds:uri="http://purl.org/dc/terms/"/>
-    <ds:schemaRef ds:uri="http://schemas.microsoft.com/internal/obd"/>
+    <ds:schemaRef ds:uri="http://schemas.microsoft.com/sharepoint/v3/contenttype/forms"/>
   </ds:schemaRefs>
 </ds:datastoreItem>
 </file>
</xml_diff>

<commit_message>
Fixed ReviewCheck script & form failing to call it properly
</commit_message>
<xml_diff>
--- a/Documentation/BlueSpringsHotel_Testing.docx
+++ b/Documentation/BlueSpringsHotel_Testing.docx
@@ -243,6 +243,9 @@
             <w:r>
               <w:t>Information displays correctly, embedded google map works, link works</w:t>
             </w:r>
+            <w:r>
+              <w:t>, navbar works</w:t>
+            </w:r>
           </w:p>
         </w:tc>
         <w:tc>
@@ -282,6 +285,9 @@
             <w:pPr>
               <w:cnfStyle w:val="000000100000" w:firstRow="0" w:lastRow="0" w:firstColumn="0" w:lastColumn="0" w:oddVBand="0" w:evenVBand="0" w:oddHBand="1" w:evenHBand="0" w:firstRowFirstColumn="0" w:firstRowLastColumn="0" w:lastRowFirstColumn="0" w:lastRowLastColumn="0"/>
             </w:pPr>
+            <w:r>
+              <w:t>Correct table layout, video works properly, Youtube link works, navbar works</w:t>
+            </w:r>
           </w:p>
         </w:tc>
         <w:tc>
@@ -292,6 +298,9 @@
             <w:pPr>
               <w:cnfStyle w:val="000000100000" w:firstRow="0" w:lastRow="0" w:firstColumn="0" w:lastColumn="0" w:oddVBand="0" w:evenVBand="0" w:oddHBand="1" w:evenHBand="0" w:firstRowFirstColumn="0" w:firstRowLastColumn="0" w:lastRowFirstColumn="0" w:lastRowLastColumn="0"/>
             </w:pPr>
+            <w:r>
+              <w:t>Y</w:t>
+            </w:r>
           </w:p>
         </w:tc>
       </w:tr>
@@ -318,6 +327,9 @@
             <w:pPr>
               <w:cnfStyle w:val="000000010000" w:firstRow="0" w:lastRow="0" w:firstColumn="0" w:lastColumn="0" w:oddVBand="0" w:evenVBand="0" w:oddHBand="0" w:evenHBand="1" w:firstRowFirstColumn="0" w:firstRowLastColumn="0" w:lastRowFirstColumn="0" w:lastRowLastColumn="0"/>
             </w:pPr>
+            <w:r>
+              <w:t>All sections included, navbar works</w:t>
+            </w:r>
           </w:p>
         </w:tc>
         <w:tc>
@@ -328,6 +340,9 @@
             <w:pPr>
               <w:cnfStyle w:val="000000010000" w:firstRow="0" w:lastRow="0" w:firstColumn="0" w:lastColumn="0" w:oddVBand="0" w:evenVBand="0" w:oddHBand="0" w:evenHBand="1" w:firstRowFirstColumn="0" w:firstRowLastColumn="0" w:lastRowFirstColumn="0" w:lastRowLastColumn="0"/>
             </w:pPr>
+            <w:r>
+              <w:t>Y</w:t>
+            </w:r>
           </w:p>
         </w:tc>
       </w:tr>
@@ -354,6 +369,9 @@
             <w:pPr>
               <w:cnfStyle w:val="000000100000" w:firstRow="0" w:lastRow="0" w:firstColumn="0" w:lastColumn="0" w:oddVBand="0" w:evenVBand="0" w:oddHBand="1" w:evenHBand="0" w:firstRowFirstColumn="0" w:firstRowLastColumn="0" w:lastRowFirstColumn="0" w:lastRowLastColumn="0"/>
             </w:pPr>
+            <w:r>
+              <w:t>Form works properly, clicking a table entry will autofill its row data into form correctly, navbar works</w:t>
+            </w:r>
           </w:p>
         </w:tc>
         <w:tc>
@@ -364,6 +382,9 @@
             <w:pPr>
               <w:cnfStyle w:val="000000100000" w:firstRow="0" w:lastRow="0" w:firstColumn="0" w:lastColumn="0" w:oddVBand="0" w:evenVBand="0" w:oddHBand="1" w:evenHBand="0" w:firstRowFirstColumn="0" w:firstRowLastColumn="0" w:lastRowFirstColumn="0" w:lastRowLastColumn="0"/>
             </w:pPr>
+            <w:r>
+              <w:t>Y</w:t>
+            </w:r>
           </w:p>
         </w:tc>
       </w:tr>
@@ -545,7 +566,6 @@
         <w:rPr>
           <w:caps/>
         </w:rPr>
-        <w:lastRenderedPageBreak/>
         <w:br w:type="page"/>
       </w:r>
     </w:p>
@@ -654,6 +674,9 @@
             <w:pPr>
               <w:cnfStyle w:val="000000100000" w:firstRow="0" w:lastRow="0" w:firstColumn="0" w:lastColumn="0" w:oddVBand="0" w:evenVBand="0" w:oddHBand="1" w:evenHBand="0" w:firstRowFirstColumn="0" w:firstRowLastColumn="0" w:lastRowFirstColumn="0" w:lastRowLastColumn="0"/>
             </w:pPr>
+            <w:r>
+              <w:t>All pages work as expected</w:t>
+            </w:r>
           </w:p>
         </w:tc>
         <w:tc>
@@ -664,6 +687,9 @@
             <w:pPr>
               <w:cnfStyle w:val="000000100000" w:firstRow="0" w:lastRow="0" w:firstColumn="0" w:lastColumn="0" w:oddVBand="0" w:evenVBand="0" w:oddHBand="1" w:evenHBand="0" w:firstRowFirstColumn="0" w:firstRowLastColumn="0" w:lastRowFirstColumn="0" w:lastRowLastColumn="0"/>
             </w:pPr>
+            <w:r>
+              <w:t>Y</w:t>
+            </w:r>
           </w:p>
         </w:tc>
       </w:tr>
@@ -690,6 +716,9 @@
             <w:pPr>
               <w:cnfStyle w:val="000000010000" w:firstRow="0" w:lastRow="0" w:firstColumn="0" w:lastColumn="0" w:oddVBand="0" w:evenVBand="0" w:oddHBand="0" w:evenHBand="1" w:firstRowFirstColumn="0" w:firstRowLastColumn="0" w:lastRowFirstColumn="0" w:lastRowLastColumn="0"/>
             </w:pPr>
+            <w:r>
+              <w:t>All pages work as expected</w:t>
+            </w:r>
           </w:p>
         </w:tc>
         <w:tc>
@@ -700,6 +729,9 @@
             <w:pPr>
               <w:cnfStyle w:val="000000010000" w:firstRow="0" w:lastRow="0" w:firstColumn="0" w:lastColumn="0" w:oddVBand="0" w:evenVBand="0" w:oddHBand="0" w:evenHBand="1" w:firstRowFirstColumn="0" w:firstRowLastColumn="0" w:lastRowFirstColumn="0" w:lastRowLastColumn="0"/>
             </w:pPr>
+            <w:r>
+              <w:t>Y</w:t>
+            </w:r>
           </w:p>
         </w:tc>
       </w:tr>
@@ -726,6 +758,9 @@
             <w:pPr>
               <w:cnfStyle w:val="000000100000" w:firstRow="0" w:lastRow="0" w:firstColumn="0" w:lastColumn="0" w:oddVBand="0" w:evenVBand="0" w:oddHBand="1" w:evenHBand="0" w:firstRowFirstColumn="0" w:firstRowLastColumn="0" w:lastRowFirstColumn="0" w:lastRowLastColumn="0"/>
             </w:pPr>
+            <w:r>
+              <w:t>All pages work as expected</w:t>
+            </w:r>
           </w:p>
         </w:tc>
         <w:tc>
@@ -736,6 +771,9 @@
             <w:pPr>
               <w:cnfStyle w:val="000000100000" w:firstRow="0" w:lastRow="0" w:firstColumn="0" w:lastColumn="0" w:oddVBand="0" w:evenVBand="0" w:oddHBand="1" w:evenHBand="0" w:firstRowFirstColumn="0" w:firstRowLastColumn="0" w:lastRowFirstColumn="0" w:lastRowLastColumn="0"/>
             </w:pPr>
+            <w:r>
+              <w:t>Y</w:t>
+            </w:r>
           </w:p>
         </w:tc>
       </w:tr>
@@ -769,8 +807,8 @@
         <w:tblDescription w:val="Task List including task, due date, done and initials"/>
       </w:tblPr>
       <w:tblGrid>
-        <w:gridCol w:w="1525"/>
-        <w:gridCol w:w="5411"/>
+        <w:gridCol w:w="1691"/>
+        <w:gridCol w:w="5245"/>
         <w:gridCol w:w="2552"/>
         <w:gridCol w:w="2799"/>
         <w:gridCol w:w="1596"/>
@@ -783,7 +821,7 @@
         <w:tc>
           <w:tcPr>
             <w:cnfStyle w:val="001000000000" w:firstRow="0" w:lastRow="0" w:firstColumn="1" w:lastColumn="0" w:oddVBand="0" w:evenVBand="0" w:oddHBand="0" w:evenHBand="0" w:firstRowFirstColumn="0" w:firstRowLastColumn="0" w:lastRowFirstColumn="0" w:lastRowLastColumn="0"/>
-            <w:tcW w:w="1525" w:type="dxa"/>
+            <w:tcW w:w="1691" w:type="dxa"/>
             <w:tcBorders>
               <w:bottom w:val="single" w:sz="4" w:space="0" w:color="7F7F7F" w:themeColor="text1" w:themeTint="80"/>
             </w:tcBorders>
@@ -797,7 +835,7 @@
         </w:tc>
         <w:tc>
           <w:tcPr>
-            <w:tcW w:w="5411" w:type="dxa"/>
+            <w:tcW w:w="5245" w:type="dxa"/>
             <w:tcBorders>
               <w:bottom w:val="single" w:sz="4" w:space="0" w:color="7F7F7F" w:themeColor="text1" w:themeTint="80"/>
             </w:tcBorders>
@@ -871,18 +909,25 @@
         <w:tc>
           <w:tcPr>
             <w:cnfStyle w:val="001000000000" w:firstRow="0" w:lastRow="0" w:firstColumn="1" w:lastColumn="0" w:oddVBand="0" w:evenVBand="0" w:oddHBand="0" w:evenHBand="0" w:firstRowFirstColumn="0" w:firstRowLastColumn="0" w:lastRowFirstColumn="0" w:lastRowLastColumn="0"/>
-            <w:tcW w:w="1525" w:type="dxa"/>
-          </w:tcPr>
-          <w:p/>
-        </w:tc>
-        <w:tc>
-          <w:tcPr>
-            <w:tcW w:w="5411" w:type="dxa"/>
+            <w:tcW w:w="1691" w:type="dxa"/>
+          </w:tcPr>
+          <w:p>
+            <w:r>
+              <w:t>Field test</w:t>
+            </w:r>
+          </w:p>
+        </w:tc>
+        <w:tc>
+          <w:tcPr>
+            <w:tcW w:w="5245" w:type="dxa"/>
           </w:tcPr>
           <w:p>
             <w:pPr>
               <w:cnfStyle w:val="000000100000" w:firstRow="0" w:lastRow="0" w:firstColumn="0" w:lastColumn="0" w:oddVBand="0" w:evenVBand="0" w:oddHBand="1" w:evenHBand="0" w:firstRowFirstColumn="0" w:firstRowLastColumn="0" w:lastRowFirstColumn="0" w:lastRowLastColumn="0"/>
             </w:pPr>
+            <w:r>
+              <w:t>Testing all form fields will accept input</w:t>
+            </w:r>
           </w:p>
         </w:tc>
         <w:tc>
@@ -893,6 +938,9 @@
             <w:pPr>
               <w:cnfStyle w:val="000000100000" w:firstRow="0" w:lastRow="0" w:firstColumn="0" w:lastColumn="0" w:oddVBand="0" w:evenVBand="0" w:oddHBand="1" w:evenHBand="0" w:firstRowFirstColumn="0" w:firstRowLastColumn="0" w:lastRowFirstColumn="0" w:lastRowLastColumn="0"/>
             </w:pPr>
+            <w:r>
+              <w:t>Can type in the input fields</w:t>
+            </w:r>
           </w:p>
         </w:tc>
         <w:tc>
@@ -903,6 +951,9 @@
             <w:pPr>
               <w:cnfStyle w:val="000000100000" w:firstRow="0" w:lastRow="0" w:firstColumn="0" w:lastColumn="0" w:oddVBand="0" w:evenVBand="0" w:oddHBand="1" w:evenHBand="0" w:firstRowFirstColumn="0" w:firstRowLastColumn="0" w:lastRowFirstColumn="0" w:lastRowLastColumn="0"/>
             </w:pPr>
+            <w:r>
+              <w:t>User is able to type values into the input fields</w:t>
+            </w:r>
           </w:p>
         </w:tc>
         <w:tc>
@@ -913,6 +964,9 @@
             <w:pPr>
               <w:cnfStyle w:val="000000100000" w:firstRow="0" w:lastRow="0" w:firstColumn="0" w:lastColumn="0" w:oddVBand="0" w:evenVBand="0" w:oddHBand="1" w:evenHBand="0" w:firstRowFirstColumn="0" w:firstRowLastColumn="0" w:lastRowFirstColumn="0" w:lastRowLastColumn="0"/>
             </w:pPr>
+            <w:r>
+              <w:t>Y</w:t>
+            </w:r>
           </w:p>
         </w:tc>
       </w:tr>
@@ -923,18 +977,25 @@
         <w:tc>
           <w:tcPr>
             <w:cnfStyle w:val="001000000000" w:firstRow="0" w:lastRow="0" w:firstColumn="1" w:lastColumn="0" w:oddVBand="0" w:evenVBand="0" w:oddHBand="0" w:evenHBand="0" w:firstRowFirstColumn="0" w:firstRowLastColumn="0" w:lastRowFirstColumn="0" w:lastRowLastColumn="0"/>
-            <w:tcW w:w="1525" w:type="dxa"/>
-          </w:tcPr>
-          <w:p/>
-        </w:tc>
-        <w:tc>
-          <w:tcPr>
-            <w:tcW w:w="5411" w:type="dxa"/>
+            <w:tcW w:w="1691" w:type="dxa"/>
+          </w:tcPr>
+          <w:p>
+            <w:r>
+              <w:t>Empty &amp; ‘&lt;’ check</w:t>
+            </w:r>
+          </w:p>
+        </w:tc>
+        <w:tc>
+          <w:tcPr>
+            <w:tcW w:w="5245" w:type="dxa"/>
           </w:tcPr>
           <w:p>
             <w:pPr>
               <w:cnfStyle w:val="000000010000" w:firstRow="0" w:lastRow="0" w:firstColumn="0" w:lastColumn="0" w:oddVBand="0" w:evenVBand="0" w:oddHBand="0" w:evenHBand="1" w:firstRowFirstColumn="0" w:firstRowLastColumn="0" w:lastRowFirstColumn="0" w:lastRowLastColumn="0"/>
             </w:pPr>
+            <w:r>
+              <w:t>Prevents the user from submitting the form if any of the fields are empty, or contain a ‘&lt;’</w:t>
+            </w:r>
           </w:p>
         </w:tc>
         <w:tc>
@@ -945,6 +1006,9 @@
             <w:pPr>
               <w:cnfStyle w:val="000000010000" w:firstRow="0" w:lastRow="0" w:firstColumn="0" w:lastColumn="0" w:oddVBand="0" w:evenVBand="0" w:oddHBand="0" w:evenHBand="1" w:firstRowFirstColumn="0" w:firstRowLastColumn="0" w:lastRowFirstColumn="0" w:lastRowLastColumn="0"/>
             </w:pPr>
+            <w:r>
+              <w:t>Page will return an error if any of the input fields are empty or contain ‘&lt;’</w:t>
+            </w:r>
           </w:p>
         </w:tc>
         <w:tc>
@@ -975,18 +1039,25 @@
         <w:tc>
           <w:tcPr>
             <w:cnfStyle w:val="001000000000" w:firstRow="0" w:lastRow="0" w:firstColumn="1" w:lastColumn="0" w:oddVBand="0" w:evenVBand="0" w:oddHBand="0" w:evenHBand="0" w:firstRowFirstColumn="0" w:firstRowLastColumn="0" w:lastRowFirstColumn="0" w:lastRowLastColumn="0"/>
-            <w:tcW w:w="1525" w:type="dxa"/>
-          </w:tcPr>
-          <w:p/>
-        </w:tc>
-        <w:tc>
-          <w:tcPr>
-            <w:tcW w:w="5411" w:type="dxa"/>
+            <w:tcW w:w="1691" w:type="dxa"/>
+          </w:tcPr>
+          <w:p>
+            <w:r>
+              <w:t>Autofill test</w:t>
+            </w:r>
+          </w:p>
+        </w:tc>
+        <w:tc>
+          <w:tcPr>
+            <w:tcW w:w="5245" w:type="dxa"/>
           </w:tcPr>
           <w:p>
             <w:pPr>
               <w:cnfStyle w:val="000000100000" w:firstRow="0" w:lastRow="0" w:firstColumn="0" w:lastColumn="0" w:oddVBand="0" w:evenVBand="0" w:oddHBand="1" w:evenHBand="0" w:firstRowFirstColumn="0" w:firstRowLastColumn="0" w:lastRowFirstColumn="0" w:lastRowLastColumn="0"/>
             </w:pPr>
+            <w:r>
+              <w:t>Test to see if clicking a row in the table next to the form will add the data from that row into the form accurately</w:t>
+            </w:r>
           </w:p>
         </w:tc>
         <w:tc>
@@ -997,6 +1068,9 @@
             <w:pPr>
               <w:cnfStyle w:val="000000100000" w:firstRow="0" w:lastRow="0" w:firstColumn="0" w:lastColumn="0" w:oddVBand="0" w:evenVBand="0" w:oddHBand="1" w:evenHBand="0" w:firstRowFirstColumn="0" w:firstRowLastColumn="0" w:lastRowFirstColumn="0" w:lastRowLastColumn="0"/>
             </w:pPr>
+            <w:r>
+              <w:t>Clicking a row will add the relevant data to the form’s fields</w:t>
+            </w:r>
           </w:p>
         </w:tc>
         <w:tc>

</xml_diff>